<commit_message>
Made changes to punctuation.py
</commit_message>
<xml_diff>
--- a/files/test_document.docx
+++ b/files/test_document.docx
@@ -1309,15 +1309,240 @@
         <w:t>Error 12: I bought apples, bananas and oranges. She likes painting, dancing or singing. We visited Paris, London and Rome. You can choose coffee, tea or juice. The colors available are red, blue and green.</w:t>
       </w:r>
     </w:p>
+    <w:p>
+      <w:r>
+        <w:t xml:space="preserve">Error 13: Refer to § 5 for details. § 10 </w:t>
+      </w:r>
+      <w:proofErr w:type="gramStart"/>
+      <w:r>
+        <w:t>outlines</w:t>
+      </w:r>
+      <w:proofErr w:type="gramEnd"/>
+      <w:r>
+        <w:t xml:space="preserve"> the rules. See §§ 3 and 4 for more information. The law is mentioned in §A.</w:t>
+      </w:r>
+      <w:r>
+        <w:t xml:space="preserve"> No changes were made in § B.</w:t>
+      </w:r>
+    </w:p>
+    <w:p>
+      <w:r>
+        <w:t>Error 14: This is James' book. The boss' decision was final. Students' grades were posted. Chris' laptop is missing. The actress' role was impressive.</w:t>
+      </w:r>
+    </w:p>
+    <w:p>
+      <w:r>
+        <w:t xml:space="preserve">Error </w:t>
+      </w:r>
+      <w:proofErr w:type="gramStart"/>
+      <w:r>
+        <w:t>15 :</w:t>
+      </w:r>
+      <w:proofErr w:type="gramEnd"/>
+      <w:r>
+        <w:t xml:space="preserve"> The distance is 5 m. The mass is 10 kg. The current is 3 A. The temperature is 273 K. The reaction used 2 mol of substance.</w:t>
+      </w:r>
+    </w:p>
+    <w:p>
+      <w:r>
+        <w:t>Error 16: Alice and Bob are friends. John and Sarah went to the market. Math and Science are my favorite subjects. Google and Microsoft are tech giants. Red and Blue make purple.</w:t>
+      </w:r>
+    </w:p>
+    <w:p>
+      <w:r>
+        <w:t>Error 17: I live in the U.S.A. He works at I.B.M. The organization is known as U.N.E.S.C.O. Dr. Smith studied in the U.K. F.B.I. agents arrived at the scene.</w:t>
+      </w:r>
+    </w:p>
+    <w:p>
+      <w:r>
+        <w:t>Err</w:t>
+      </w:r>
+      <w:r>
+        <w:t xml:space="preserve">or 18: Many fruits </w:t>
+      </w:r>
+      <w:proofErr w:type="spellStart"/>
+      <w:r>
+        <w:t>eg</w:t>
+      </w:r>
+      <w:proofErr w:type="spellEnd"/>
+      <w:r>
+        <w:t xml:space="preserve"> apples and bananas are healthy. You can use many languages </w:t>
+      </w:r>
+      <w:proofErr w:type="spellStart"/>
+      <w:r>
+        <w:t>eg</w:t>
+      </w:r>
+      <w:proofErr w:type="spellEnd"/>
+      <w:r>
+        <w:t xml:space="preserve">, Java and Python. Different countries, </w:t>
+      </w:r>
+      <w:proofErr w:type="spellStart"/>
+      <w:r>
+        <w:t>e.g</w:t>
+      </w:r>
+      <w:proofErr w:type="spellEnd"/>
+      <w:r>
+        <w:t xml:space="preserve">, USA and Canada, have different rules. Common tools include e.g.., hammers and screwdrivers. Popular sports include </w:t>
+      </w:r>
+      <w:proofErr w:type="spellStart"/>
+      <w:r>
+        <w:t>e.g</w:t>
+      </w:r>
+      <w:proofErr w:type="spellEnd"/>
+      <w:r>
+        <w:t>..., football and basketball.</w:t>
+      </w:r>
+    </w:p>
+    <w:p>
+      <w:r>
+        <w:lastRenderedPageBreak/>
+        <w:t xml:space="preserve">Error 19: </w:t>
+      </w:r>
+      <w:r>
+        <w:t xml:space="preserve">Some countries, </w:t>
+      </w:r>
+      <w:proofErr w:type="spellStart"/>
+      <w:r>
+        <w:t>ie</w:t>
+      </w:r>
+      <w:proofErr w:type="spellEnd"/>
+      <w:r>
+        <w:t xml:space="preserve"> USA and Canada, have strict laws. Certain programming languages, </w:t>
+      </w:r>
+      <w:proofErr w:type="spellStart"/>
+      <w:r>
+        <w:t>ie</w:t>
+      </w:r>
+      <w:proofErr w:type="spellEnd"/>
+      <w:r>
+        <w:t xml:space="preserve">, Java and Python, are widely used. He prefers strong coffee, i.e.., espresso. She loves tropical fruits, </w:t>
+      </w:r>
+      <w:proofErr w:type="spellStart"/>
+      <w:r>
+        <w:t>i.e</w:t>
+      </w:r>
+      <w:proofErr w:type="spellEnd"/>
+      <w:r>
+        <w:t xml:space="preserve">..., mangoes and pineapples. This task requires precision, </w:t>
+      </w:r>
+      <w:proofErr w:type="spellStart"/>
+      <w:r>
+        <w:t>i.e</w:t>
+      </w:r>
+      <w:proofErr w:type="spellEnd"/>
+      <w:proofErr w:type="gramStart"/>
+      <w:r>
+        <w:t>,,</w:t>
+      </w:r>
+      <w:proofErr w:type="gramEnd"/>
+      <w:r>
+        <w:t xml:space="preserve"> careful planning and execution.</w:t>
+      </w:r>
+    </w:p>
+    <w:p>
+      <w:r>
+        <w:t xml:space="preserve">Error 20: I like various fruits, etc. We discussed many topics, et cetera. The ingredients include flour, sugar, and eggs, et cetera. The conference covered several subjects, </w:t>
+      </w:r>
+      <w:proofErr w:type="spellStart"/>
+      <w:r>
+        <w:t>e.t.c</w:t>
+      </w:r>
+      <w:proofErr w:type="spellEnd"/>
+      <w:r>
+        <w:t>., and more. They went to multiple cities like Paris, London, etc.</w:t>
+      </w:r>
+    </w:p>
+    <w:p>
+      <w:r>
+        <w:t>Error 21: The length is 10meters. The weight is 50kg. The temperature is 30C. The distance is 100m. The pressure is 200Pa.</w:t>
+      </w:r>
+    </w:p>
+    <w:p>
+      <w:r>
+        <w:t>Error 22: He went to the store e.g. for groceries. I need to buy some supplies i.e. pens, notebooks, and paper. The answer is unclear e.g. no further information is provided. She likes music i.e. classical and jazz. The ingredients are simple e.g. flour, sugar, and eggs.</w:t>
+      </w:r>
+    </w:p>
+    <w:p>
+      <w:r>
+        <w:t>Error 23: The conference was enlightening</w:t>
+      </w:r>
+      <w:proofErr w:type="gramStart"/>
+      <w:r>
+        <w:t>... ....</w:t>
+      </w:r>
+      <w:proofErr w:type="gramEnd"/>
+      <w:r>
+        <w:t xml:space="preserve"> There were many interesting discussions</w:t>
+      </w:r>
+      <w:proofErr w:type="gramStart"/>
+      <w:r>
+        <w:t>... .</w:t>
+      </w:r>
+      <w:proofErr w:type="gramEnd"/>
+      <w:r>
+        <w:t xml:space="preserve"> People shared great ideas.... I can’t wait for the next one.</w:t>
+      </w:r>
+    </w:p>
+    <w:p>
+      <w:pPr>
+        <w:rPr>
+          <w:rFonts w:eastAsia="SimSun" w:cstheme="minorHAnsi"/>
+          <w:lang/>
+        </w:rPr>
+      </w:pPr>
+      <w:r>
+        <w:t xml:space="preserve">Error 24: The event took place on 01/15/2025, and we had a meeting on 12/10/2022. Another meeting was scheduled for 14-Mar-23. We also discussed the progress of the project, which is currently at </w:t>
+      </w:r>
+      <w:proofErr w:type="gramStart"/>
+      <w:r>
+        <w:t>5 :</w:t>
+      </w:r>
+      <w:proofErr w:type="gramEnd"/>
+      <w:r>
+        <w:t xml:space="preserve"> 7 ratio. Additionally, we are planning for a launch on 05.12.2024. On March 2, 2026, a new milestone was achieved. The report states that the ratio of success to failures is </w:t>
+      </w:r>
+      <w:proofErr w:type="gramStart"/>
+      <w:r>
+        <w:t>8 :</w:t>
+      </w:r>
+      <w:proofErr w:type="gramEnd"/>
+      <w:r>
+        <w:t xml:space="preserve"> 3. I think we will need to update our strategy before May 6, 2025, to meet the goals for the year 2025.</w:t>
+      </w:r>
+      <w:r>
+        <w:rPr>
+          <w:rFonts w:ascii="Arial Regular" w:eastAsia="SimSun" w:hAnsi="Arial Regular" w:cs="Arial Regular"/>
+          <w:sz w:val="24"/>
+          <w:szCs w:val="24"/>
+          <w:lang w:eastAsia="zh-CN"/>
+        </w:rPr>
+        <w:t xml:space="preserve"> </w:t>
+      </w:r>
+      <w:r>
+        <w:rPr>
+          <w:rFonts w:eastAsia="SimSun" w:cstheme="minorHAnsi"/>
+          <w:lang w:eastAsia="zh-CN"/>
+        </w:rPr>
+        <w:t>Apples, pears and bananas are all popular fruits that provide a variety of flavors and nutritional benefits.</w:t>
+      </w:r>
+    </w:p>
+    <w:p/>
+    <w:p>
+      <w:r>
+        <w:t xml:space="preserve">Error 25: </w:t>
+      </w:r>
+      <w:r>
+        <w:t>Incorporated businesses follow strict regulations. Th</w:t>
+      </w:r>
+      <w:r>
+        <w:t>e Company values its customers.</w:t>
+      </w:r>
+    </w:p>
     <w:p/>
     <w:p/>
     <w:p/>
     <w:p/>
     <w:p/>
-    <w:p/>
-    <w:p/>
-    <w:p/>
-    <w:p/>
     <w:p>
       <w:pPr>
         <w:rPr>
@@ -1480,24 +1705,27 @@
         <w:jc w:val="both"/>
       </w:pPr>
       <w:r>
+        <w:t xml:space="preserve">India, with its rich heritage and rapidly modernizing economy, owes much of its development and global standing to the role played by its premier </w:t>
+      </w:r>
+      <w:proofErr w:type="spellStart"/>
+      <w:r>
+        <w:t>tehnical</w:t>
+      </w:r>
+      <w:proofErr w:type="spellEnd"/>
+      <w:r>
+        <w:t xml:space="preserve"> institutes. Institutions such as the Indian Institutes of Technology (IITs), Indian Institutes of Science (</w:t>
+      </w:r>
+      <w:proofErr w:type="spellStart"/>
+      <w:r>
+        <w:t>IISc</w:t>
+      </w:r>
+      <w:proofErr w:type="spellEnd"/>
+      <w:r>
+        <w:t xml:space="preserve">), Indian Institutes of Management (IIMs), and </w:t>
+      </w:r>
+      <w:r>
         <w:lastRenderedPageBreak/>
-        <w:t xml:space="preserve">India, with its rich heritage and rapidly modernizing economy, owes much of its development and global standing to the role played by its premier </w:t>
-      </w:r>
-      <w:proofErr w:type="spellStart"/>
-      <w:r>
-        <w:t>tehnical</w:t>
-      </w:r>
-      <w:proofErr w:type="spellEnd"/>
-      <w:r>
-        <w:t xml:space="preserve"> institutes. Institutions such as the Indian Institutes of Technology (IITs), Indian Institutes of Science (</w:t>
-      </w:r>
-      <w:proofErr w:type="spellStart"/>
-      <w:r>
-        <w:t>IISc</w:t>
-      </w:r>
-      <w:proofErr w:type="spellEnd"/>
-      <w:r>
-        <w:t xml:space="preserve">), Indian Institutes of Management (IIMs), and National Institutes of Technology (NITs) have not only redefined the educational landscape but have also emerged as pivotal players in the socio-economic </w:t>
+        <w:t xml:space="preserve">National Institutes of Technology (NITs) have not only redefined the educational landscape but have also emerged as pivotal players in the socio-economic </w:t>
       </w:r>
       <w:proofErr w:type="spellStart"/>
       <w:r>
@@ -2427,7 +2655,6 @@
   <w:style w:type="character" w:default="1" w:styleId="DefaultParagraphFont">
     <w:name w:val="Default Paragraph Font"/>
     <w:uiPriority w:val="1"/>
-    <w:semiHidden/>
     <w:unhideWhenUsed/>
   </w:style>
   <w:style w:type="table" w:default="1" w:styleId="TableNormal">

</xml_diff>